<commit_message>
Adjust words with Ringle Feedback 1
</commit_message>
<xml_diff>
--- a/IDEAS/Hyperconnect_Myeongjin Kang.docx
+++ b/IDEAS/Hyperconnect_Myeongjin Kang.docx
@@ -497,7 +497,7 @@
       </w:tr>
       <w:tr>
         <w:trPr>
-          <w:trHeight w:val="2213"/>
+          <w:trHeight w:val="2057"/>
         </w:trPr>
         <w:tc>
           <w:tcPr>
@@ -540,7 +540,7 @@
           <w:p>
             <w:pPr>
               <w:rPr>
-                <w:rFonts w:cs="Arial" w:hint="eastAsia"/>
+                <w:rFonts w:cs="Arial"/>
                 <w:b/>
               </w:rPr>
             </w:pPr>
@@ -610,7 +610,19 @@
               <w:rPr>
                 <w:rFonts w:cs="Arial"/>
               </w:rPr>
-              <w:t>Suggested 5+ strategies to improve user experience of Azar with funnel optimization.</w:t>
+              <w:t>Suggested 5+ strategies to improve user experience of Azar</w:t>
+            </w:r>
+            <w:r>
+              <w:rPr>
+                <w:rFonts w:cs="Arial"/>
+              </w:rPr>
+              <w:t xml:space="preserve"> with funnel optimization</w:t>
+            </w:r>
+            <w:r>
+              <w:rPr>
+                <w:rFonts w:cs="Arial"/>
+              </w:rPr>
+              <w:t>.</w:t>
             </w:r>
           </w:p>
           <w:p>
@@ -629,13 +641,19 @@
               <w:rPr>
                 <w:rFonts w:cs="Arial"/>
               </w:rPr>
-              <w:t xml:space="preserve">Classified </w:t>
-            </w:r>
-            <w:r>
-              <w:rPr>
-                <w:rFonts w:cs="Arial"/>
-              </w:rPr>
-              <w:t xml:space="preserve">user segmentation of Hakuna Live with analyzing </w:t>
+              <w:t>Analyzed</w:t>
+            </w:r>
+            <w:r>
+              <w:rPr>
+                <w:rFonts w:cs="Arial"/>
+              </w:rPr>
+              <w:t xml:space="preserve"> </w:t>
+            </w:r>
+            <w:r>
+              <w:rPr>
+                <w:rFonts w:cs="Arial"/>
+              </w:rPr>
+              <w:t xml:space="preserve">user segmentation of Hakuna Live with </w:t>
             </w:r>
             <w:r>
               <w:rPr>
@@ -653,14 +671,7 @@
               <w:rPr>
                 <w:rFonts w:cs="Arial"/>
               </w:rPr>
-              <w:t xml:space="preserve"> using </w:t>
-            </w:r>
-            <w:proofErr w:type="spellStart"/>
-            <w:r>
-              <w:rPr>
-                <w:rFonts w:cs="Arial"/>
-              </w:rPr>
-              <w:t>Amplitude</w:t>
+              <w:t xml:space="preserve"> using Amplitude</w:t>
             </w:r>
             <w:r>
               <w:rPr>
@@ -668,7 +679,6 @@
               </w:rPr>
               <w:t>.</w:t>
             </w:r>
-            <w:proofErr w:type="spellEnd"/>
           </w:p>
           <w:p>
             <w:pPr>
@@ -710,7 +720,7 @@
               </w:numPr>
               <w:ind w:left="565"/>
               <w:rPr>
-                <w:rFonts w:cs="Arial" w:hint="eastAsia"/>
+                <w:rFonts w:cs="Arial"/>
               </w:rPr>
             </w:pPr>
             <w:r>

</xml_diff>